<commit_message>
Commit Dates - 8/10/24
</commit_message>
<xml_diff>
--- a/assets/Profile/Client list.docx
+++ b/assets/Profile/Client list.docx
@@ -10,9 +10,9 @@
         <w:tblLook w:val="04A0" w:firstRow="1" w:lastRow="0" w:firstColumn="1" w:lastColumn="0" w:noHBand="0" w:noVBand="1"/>
       </w:tblPr>
       <w:tblGrid>
-        <w:gridCol w:w="846"/>
-        <w:gridCol w:w="4394"/>
-        <w:gridCol w:w="3776"/>
+        <w:gridCol w:w="685"/>
+        <w:gridCol w:w="3120"/>
+        <w:gridCol w:w="5211"/>
       </w:tblGrid>
       <w:tr>
         <w:tc>
@@ -132,6 +132,7 @@
             </w:pPr>
             <w:r>
               <w:rPr>
+                <w:noProof/>
                 <w:lang w:val="en-US"/>
               </w:rPr>
               <w:drawing>
@@ -223,6 +224,98 @@
               </w:rPr>
             </w:pPr>
             <w:r>
+              <w:rPr>
+                <w:lang w:val="en-US"/>
+              </w:rPr>
+              <w:t>APA Insurance (U) Limited</w:t>
+            </w:r>
+          </w:p>
+        </w:tc>
+        <w:tc>
+          <w:tcPr>
+            <w:tcW w:w="3776" w:type="dxa"/>
+          </w:tcPr>
+          <w:p>
+            <w:pPr>
+              <w:rPr>
+                <w:noProof/>
+                <w:lang w:val="en-US"/>
+              </w:rPr>
+            </w:pPr>
+            <w:r>
+              <w:rPr>
+                <w:noProof/>
+                <w:lang w:val="en-US"/>
+              </w:rPr>
+              <w:drawing>
+                <wp:inline distT="0" distB="0" distL="0" distR="0" wp14:anchorId="3A2931E7" wp14:editId="596C4834">
+                  <wp:extent cx="1019317" cy="552527"/>
+                  <wp:effectExtent l="0" t="0" r="9525" b="0"/>
+                  <wp:docPr id="324700385" name="Picture 1"/>
+                  <wp:cNvGraphicFramePr>
+                    <a:graphicFrameLocks xmlns:a="http://schemas.openxmlformats.org/drawingml/2006/main" noChangeAspect="1"/>
+                  </wp:cNvGraphicFramePr>
+                  <a:graphic xmlns:a="http://schemas.openxmlformats.org/drawingml/2006/main">
+                    <a:graphicData uri="http://schemas.openxmlformats.org/drawingml/2006/picture">
+                      <pic:pic xmlns:pic="http://schemas.openxmlformats.org/drawingml/2006/picture">
+                        <pic:nvPicPr>
+                          <pic:cNvPr id="324700385" name=""/>
+                          <pic:cNvPicPr/>
+                        </pic:nvPicPr>
+                        <pic:blipFill>
+                          <a:blip r:embed="rId8"/>
+                          <a:stretch>
+                            <a:fillRect/>
+                          </a:stretch>
+                        </pic:blipFill>
+                        <pic:spPr>
+                          <a:xfrm>
+                            <a:off x="0" y="0"/>
+                            <a:ext cx="1019317" cy="552527"/>
+                          </a:xfrm>
+                          <a:prstGeom prst="rect">
+                            <a:avLst/>
+                          </a:prstGeom>
+                        </pic:spPr>
+                      </pic:pic>
+                    </a:graphicData>
+                  </a:graphic>
+                </wp:inline>
+              </w:drawing>
+            </w:r>
+          </w:p>
+        </w:tc>
+      </w:tr>
+      <w:tr>
+        <w:tc>
+          <w:tcPr>
+            <w:tcW w:w="846" w:type="dxa"/>
+          </w:tcPr>
+          <w:p>
+            <w:pPr>
+              <w:rPr>
+                <w:lang w:val="en-US"/>
+              </w:rPr>
+            </w:pPr>
+            <w:r>
+              <w:rPr>
+                <w:lang w:val="en-US"/>
+              </w:rPr>
+              <w:t>3</w:t>
+            </w:r>
+          </w:p>
+        </w:tc>
+        <w:tc>
+          <w:tcPr>
+            <w:tcW w:w="4394" w:type="dxa"/>
+          </w:tcPr>
+          <w:p>
+            <w:pPr>
+              <w:rPr>
+                <w:lang w:val="en-US"/>
+              </w:rPr>
+            </w:pPr>
+            <w:r>
               <w:t>Britam Insurance Uganda Limited</w:t>
             </w:r>
           </w:p>
@@ -239,6 +332,7 @@
             </w:pPr>
             <w:r>
               <w:rPr>
+                <w:noProof/>
                 <w:lang w:val="en-US"/>
               </w:rPr>
               <w:drawing>
@@ -257,7 +351,7 @@
                           <pic:cNvPicPr/>
                         </pic:nvPicPr>
                         <pic:blipFill>
-                          <a:blip r:embed="rId8"/>
+                          <a:blip r:embed="rId9"/>
                           <a:stretch>
                             <a:fillRect/>
                           </a:stretch>
@@ -295,7 +389,7 @@
               <w:rPr>
                 <w:lang w:val="en-US"/>
               </w:rPr>
-              <w:t>3</w:t>
+              <w:t>4</w:t>
             </w:r>
           </w:p>
         </w:tc>
@@ -326,6 +420,7 @@
             </w:pPr>
             <w:r>
               <w:rPr>
+                <w:noProof/>
                 <w:lang w:val="en-US"/>
               </w:rPr>
               <w:drawing>
@@ -344,7 +439,7 @@
                           <pic:cNvPicPr/>
                         </pic:nvPicPr>
                         <pic:blipFill>
-                          <a:blip r:embed="rId9"/>
+                          <a:blip r:embed="rId10"/>
                           <a:stretch>
                             <a:fillRect/>
                           </a:stretch>
@@ -382,7 +477,7 @@
               <w:rPr>
                 <w:lang w:val="en-US"/>
               </w:rPr>
-              <w:t>4</w:t>
+              <w:t>5</w:t>
             </w:r>
           </w:p>
         </w:tc>
@@ -397,6 +492,282 @@
               </w:rPr>
             </w:pPr>
             <w:r>
+              <w:rPr>
+                <w:lang w:val="en-US"/>
+              </w:rPr>
+              <w:t>First Insurance Company Limited (FICO)</w:t>
+            </w:r>
+          </w:p>
+        </w:tc>
+        <w:tc>
+          <w:tcPr>
+            <w:tcW w:w="3776" w:type="dxa"/>
+          </w:tcPr>
+          <w:p>
+            <w:pPr>
+              <w:rPr>
+                <w:noProof/>
+                <w:lang w:val="en-US"/>
+              </w:rPr>
+            </w:pPr>
+            <w:r>
+              <w:rPr>
+                <w:noProof/>
+                <w:lang w:val="en-US"/>
+              </w:rPr>
+              <w:drawing>
+                <wp:inline distT="0" distB="0" distL="0" distR="0" wp14:anchorId="4966B7B9" wp14:editId="04A31E16">
+                  <wp:extent cx="3172268" cy="771633"/>
+                  <wp:effectExtent l="0" t="0" r="0" b="9525"/>
+                  <wp:docPr id="216086959" name="Picture 1"/>
+                  <wp:cNvGraphicFramePr>
+                    <a:graphicFrameLocks xmlns:a="http://schemas.openxmlformats.org/drawingml/2006/main" noChangeAspect="1"/>
+                  </wp:cNvGraphicFramePr>
+                  <a:graphic xmlns:a="http://schemas.openxmlformats.org/drawingml/2006/main">
+                    <a:graphicData uri="http://schemas.openxmlformats.org/drawingml/2006/picture">
+                      <pic:pic xmlns:pic="http://schemas.openxmlformats.org/drawingml/2006/picture">
+                        <pic:nvPicPr>
+                          <pic:cNvPr id="216086959" name=""/>
+                          <pic:cNvPicPr/>
+                        </pic:nvPicPr>
+                        <pic:blipFill>
+                          <a:blip r:embed="rId11"/>
+                          <a:stretch>
+                            <a:fillRect/>
+                          </a:stretch>
+                        </pic:blipFill>
+                        <pic:spPr>
+                          <a:xfrm>
+                            <a:off x="0" y="0"/>
+                            <a:ext cx="3172268" cy="771633"/>
+                          </a:xfrm>
+                          <a:prstGeom prst="rect">
+                            <a:avLst/>
+                          </a:prstGeom>
+                        </pic:spPr>
+                      </pic:pic>
+                    </a:graphicData>
+                  </a:graphic>
+                </wp:inline>
+              </w:drawing>
+            </w:r>
+          </w:p>
+        </w:tc>
+      </w:tr>
+      <w:tr>
+        <w:tc>
+          <w:tcPr>
+            <w:tcW w:w="846" w:type="dxa"/>
+          </w:tcPr>
+          <w:p>
+            <w:pPr>
+              <w:rPr>
+                <w:lang w:val="en-US"/>
+              </w:rPr>
+            </w:pPr>
+            <w:r>
+              <w:rPr>
+                <w:lang w:val="en-US"/>
+              </w:rPr>
+              <w:t>6</w:t>
+            </w:r>
+          </w:p>
+        </w:tc>
+        <w:tc>
+          <w:tcPr>
+            <w:tcW w:w="4394" w:type="dxa"/>
+          </w:tcPr>
+          <w:p>
+            <w:pPr>
+              <w:rPr>
+                <w:lang w:val="en-US"/>
+              </w:rPr>
+            </w:pPr>
+            <w:r>
+              <w:rPr>
+                <w:lang w:val="en-US"/>
+              </w:rPr>
+              <w:t>ICEA General Insurance</w:t>
+            </w:r>
+          </w:p>
+        </w:tc>
+        <w:tc>
+          <w:tcPr>
+            <w:tcW w:w="3776" w:type="dxa"/>
+          </w:tcPr>
+          <w:p>
+            <w:pPr>
+              <w:rPr>
+                <w:noProof/>
+                <w:lang w:val="en-US"/>
+              </w:rPr>
+            </w:pPr>
+            <w:r>
+              <w:rPr>
+                <w:noProof/>
+                <w:lang w:val="en-US"/>
+              </w:rPr>
+              <w:drawing>
+                <wp:inline distT="0" distB="0" distL="0" distR="0" wp14:anchorId="49A9A933" wp14:editId="0CCCDDAD">
+                  <wp:extent cx="3162741" cy="1133633"/>
+                  <wp:effectExtent l="0" t="0" r="0" b="9525"/>
+                  <wp:docPr id="1921339966" name="Picture 1"/>
+                  <wp:cNvGraphicFramePr>
+                    <a:graphicFrameLocks xmlns:a="http://schemas.openxmlformats.org/drawingml/2006/main" noChangeAspect="1"/>
+                  </wp:cNvGraphicFramePr>
+                  <a:graphic xmlns:a="http://schemas.openxmlformats.org/drawingml/2006/main">
+                    <a:graphicData uri="http://schemas.openxmlformats.org/drawingml/2006/picture">
+                      <pic:pic xmlns:pic="http://schemas.openxmlformats.org/drawingml/2006/picture">
+                        <pic:nvPicPr>
+                          <pic:cNvPr id="1921339966" name=""/>
+                          <pic:cNvPicPr/>
+                        </pic:nvPicPr>
+                        <pic:blipFill>
+                          <a:blip r:embed="rId12"/>
+                          <a:stretch>
+                            <a:fillRect/>
+                          </a:stretch>
+                        </pic:blipFill>
+                        <pic:spPr>
+                          <a:xfrm>
+                            <a:off x="0" y="0"/>
+                            <a:ext cx="3162741" cy="1133633"/>
+                          </a:xfrm>
+                          <a:prstGeom prst="rect">
+                            <a:avLst/>
+                          </a:prstGeom>
+                        </pic:spPr>
+                      </pic:pic>
+                    </a:graphicData>
+                  </a:graphic>
+                </wp:inline>
+              </w:drawing>
+            </w:r>
+          </w:p>
+        </w:tc>
+      </w:tr>
+      <w:tr>
+        <w:tc>
+          <w:tcPr>
+            <w:tcW w:w="846" w:type="dxa"/>
+          </w:tcPr>
+          <w:p>
+            <w:pPr>
+              <w:rPr>
+                <w:lang w:val="en-US"/>
+              </w:rPr>
+            </w:pPr>
+            <w:r>
+              <w:rPr>
+                <w:lang w:val="en-US"/>
+              </w:rPr>
+              <w:t>7</w:t>
+            </w:r>
+          </w:p>
+        </w:tc>
+        <w:tc>
+          <w:tcPr>
+            <w:tcW w:w="4394" w:type="dxa"/>
+          </w:tcPr>
+          <w:p>
+            <w:pPr>
+              <w:rPr>
+                <w:lang w:val="en-US"/>
+              </w:rPr>
+            </w:pPr>
+            <w:r>
+              <w:rPr>
+                <w:lang w:val="en-US"/>
+              </w:rPr>
+              <w:t>GA Insurance Uganda Limited</w:t>
+            </w:r>
+          </w:p>
+        </w:tc>
+        <w:tc>
+          <w:tcPr>
+            <w:tcW w:w="3776" w:type="dxa"/>
+          </w:tcPr>
+          <w:p>
+            <w:pPr>
+              <w:rPr>
+                <w:noProof/>
+                <w:lang w:val="en-US"/>
+              </w:rPr>
+            </w:pPr>
+            <w:r>
+              <w:rPr>
+                <w:noProof/>
+                <w:lang w:val="en-US"/>
+              </w:rPr>
+              <w:drawing>
+                <wp:inline distT="0" distB="0" distL="0" distR="0" wp14:anchorId="66BCDD26" wp14:editId="767CF502">
+                  <wp:extent cx="2543530" cy="990738"/>
+                  <wp:effectExtent l="0" t="0" r="9525" b="0"/>
+                  <wp:docPr id="143741458" name="Picture 1"/>
+                  <wp:cNvGraphicFramePr>
+                    <a:graphicFrameLocks xmlns:a="http://schemas.openxmlformats.org/drawingml/2006/main" noChangeAspect="1"/>
+                  </wp:cNvGraphicFramePr>
+                  <a:graphic xmlns:a="http://schemas.openxmlformats.org/drawingml/2006/main">
+                    <a:graphicData uri="http://schemas.openxmlformats.org/drawingml/2006/picture">
+                      <pic:pic xmlns:pic="http://schemas.openxmlformats.org/drawingml/2006/picture">
+                        <pic:nvPicPr>
+                          <pic:cNvPr id="143741458" name=""/>
+                          <pic:cNvPicPr/>
+                        </pic:nvPicPr>
+                        <pic:blipFill>
+                          <a:blip r:embed="rId13"/>
+                          <a:stretch>
+                            <a:fillRect/>
+                          </a:stretch>
+                        </pic:blipFill>
+                        <pic:spPr>
+                          <a:xfrm>
+                            <a:off x="0" y="0"/>
+                            <a:ext cx="2543530" cy="990738"/>
+                          </a:xfrm>
+                          <a:prstGeom prst="rect">
+                            <a:avLst/>
+                          </a:prstGeom>
+                        </pic:spPr>
+                      </pic:pic>
+                    </a:graphicData>
+                  </a:graphic>
+                </wp:inline>
+              </w:drawing>
+            </w:r>
+          </w:p>
+        </w:tc>
+      </w:tr>
+      <w:tr>
+        <w:tc>
+          <w:tcPr>
+            <w:tcW w:w="846" w:type="dxa"/>
+          </w:tcPr>
+          <w:p>
+            <w:pPr>
+              <w:rPr>
+                <w:lang w:val="en-US"/>
+              </w:rPr>
+            </w:pPr>
+            <w:r>
+              <w:rPr>
+                <w:lang w:val="en-US"/>
+              </w:rPr>
+              <w:t>8</w:t>
+            </w:r>
+          </w:p>
+        </w:tc>
+        <w:tc>
+          <w:tcPr>
+            <w:tcW w:w="4394" w:type="dxa"/>
+          </w:tcPr>
+          <w:p>
+            <w:pPr>
+              <w:rPr>
+                <w:lang w:val="en-US"/>
+              </w:rPr>
+            </w:pPr>
+            <w:r>
               <w:t>GoldStar Life Assurance Company Limited</w:t>
             </w:r>
           </w:p>
@@ -413,6 +784,7 @@
             </w:pPr>
             <w:r>
               <w:rPr>
+                <w:noProof/>
                 <w:lang w:val="en-US"/>
               </w:rPr>
               <w:drawing>
@@ -431,7 +803,7 @@
                           <pic:cNvPicPr/>
                         </pic:nvPicPr>
                         <pic:blipFill>
-                          <a:blip r:embed="rId10"/>
+                          <a:blip r:embed="rId14"/>
                           <a:stretch>
                             <a:fillRect/>
                           </a:stretch>
@@ -469,7 +841,8 @@
               <w:rPr>
                 <w:lang w:val="en-US"/>
               </w:rPr>
-              <w:t>5</w:t>
+              <w:lastRenderedPageBreak/>
+              <w:t>9</w:t>
             </w:r>
           </w:p>
         </w:tc>
@@ -478,6 +851,90 @@
             <w:tcW w:w="4394" w:type="dxa"/>
           </w:tcPr>
           <w:p>
+            <w:r>
+              <w:t>MUA Insurance (Uganda) Limited</w:t>
+            </w:r>
+          </w:p>
+        </w:tc>
+        <w:tc>
+          <w:tcPr>
+            <w:tcW w:w="3776" w:type="dxa"/>
+          </w:tcPr>
+          <w:p>
+            <w:pPr>
+              <w:rPr>
+                <w:noProof/>
+                <w:lang w:val="en-US"/>
+              </w:rPr>
+            </w:pPr>
+            <w:r>
+              <w:rPr>
+                <w:noProof/>
+                <w:lang w:val="en-US"/>
+              </w:rPr>
+              <w:drawing>
+                <wp:inline distT="0" distB="0" distL="0" distR="0" wp14:anchorId="4587EF18" wp14:editId="0AEC32FB">
+                  <wp:extent cx="1200318" cy="1181265"/>
+                  <wp:effectExtent l="0" t="0" r="0" b="0"/>
+                  <wp:docPr id="232192870" name="Picture 1"/>
+                  <wp:cNvGraphicFramePr>
+                    <a:graphicFrameLocks xmlns:a="http://schemas.openxmlformats.org/drawingml/2006/main" noChangeAspect="1"/>
+                  </wp:cNvGraphicFramePr>
+                  <a:graphic xmlns:a="http://schemas.openxmlformats.org/drawingml/2006/main">
+                    <a:graphicData uri="http://schemas.openxmlformats.org/drawingml/2006/picture">
+                      <pic:pic xmlns:pic="http://schemas.openxmlformats.org/drawingml/2006/picture">
+                        <pic:nvPicPr>
+                          <pic:cNvPr id="232192870" name=""/>
+                          <pic:cNvPicPr/>
+                        </pic:nvPicPr>
+                        <pic:blipFill>
+                          <a:blip r:embed="rId15"/>
+                          <a:stretch>
+                            <a:fillRect/>
+                          </a:stretch>
+                        </pic:blipFill>
+                        <pic:spPr>
+                          <a:xfrm>
+                            <a:off x="0" y="0"/>
+                            <a:ext cx="1200318" cy="1181265"/>
+                          </a:xfrm>
+                          <a:prstGeom prst="rect">
+                            <a:avLst/>
+                          </a:prstGeom>
+                        </pic:spPr>
+                      </pic:pic>
+                    </a:graphicData>
+                  </a:graphic>
+                </wp:inline>
+              </w:drawing>
+            </w:r>
+          </w:p>
+        </w:tc>
+      </w:tr>
+      <w:tr>
+        <w:tc>
+          <w:tcPr>
+            <w:tcW w:w="846" w:type="dxa"/>
+          </w:tcPr>
+          <w:p>
+            <w:pPr>
+              <w:rPr>
+                <w:lang w:val="en-US"/>
+              </w:rPr>
+            </w:pPr>
+            <w:r>
+              <w:rPr>
+                <w:lang w:val="en-US"/>
+              </w:rPr>
+              <w:t>10</w:t>
+            </w:r>
+          </w:p>
+        </w:tc>
+        <w:tc>
+          <w:tcPr>
+            <w:tcW w:w="4394" w:type="dxa"/>
+          </w:tcPr>
+          <w:p>
             <w:pPr>
               <w:rPr>
                 <w:lang w:val="en-US"/>
@@ -500,6 +957,7 @@
             </w:pPr>
             <w:r>
               <w:rPr>
+                <w:noProof/>
                 <w:lang w:val="en-US"/>
               </w:rPr>
               <w:drawing>
@@ -518,7 +976,7 @@
                           <pic:cNvPicPr/>
                         </pic:nvPicPr>
                         <pic:blipFill>
-                          <a:blip r:embed="rId11"/>
+                          <a:blip r:embed="rId16"/>
                           <a:stretch>
                             <a:fillRect/>
                           </a:stretch>
@@ -556,7 +1014,7 @@
               <w:rPr>
                 <w:lang w:val="en-US"/>
               </w:rPr>
-              <w:t>6</w:t>
+              <w:t>11</w:t>
             </w:r>
           </w:p>
         </w:tc>
@@ -571,6 +1029,98 @@
               </w:rPr>
             </w:pPr>
             <w:r>
+              <w:rPr>
+                <w:lang w:val="en-US"/>
+              </w:rPr>
+              <w:t>PAX Insurance Limited</w:t>
+            </w:r>
+          </w:p>
+        </w:tc>
+        <w:tc>
+          <w:tcPr>
+            <w:tcW w:w="3776" w:type="dxa"/>
+          </w:tcPr>
+          <w:p>
+            <w:pPr>
+              <w:rPr>
+                <w:noProof/>
+                <w:lang w:val="en-US"/>
+              </w:rPr>
+            </w:pPr>
+            <w:r>
+              <w:rPr>
+                <w:noProof/>
+                <w:lang w:val="en-US"/>
+              </w:rPr>
+              <w:drawing>
+                <wp:inline distT="0" distB="0" distL="0" distR="0" wp14:anchorId="790AB8AF" wp14:editId="2B5C1573">
+                  <wp:extent cx="1857634" cy="876422"/>
+                  <wp:effectExtent l="0" t="0" r="9525" b="0"/>
+                  <wp:docPr id="215137572" name="Picture 1"/>
+                  <wp:cNvGraphicFramePr>
+                    <a:graphicFrameLocks xmlns:a="http://schemas.openxmlformats.org/drawingml/2006/main" noChangeAspect="1"/>
+                  </wp:cNvGraphicFramePr>
+                  <a:graphic xmlns:a="http://schemas.openxmlformats.org/drawingml/2006/main">
+                    <a:graphicData uri="http://schemas.openxmlformats.org/drawingml/2006/picture">
+                      <pic:pic xmlns:pic="http://schemas.openxmlformats.org/drawingml/2006/picture">
+                        <pic:nvPicPr>
+                          <pic:cNvPr id="215137572" name=""/>
+                          <pic:cNvPicPr/>
+                        </pic:nvPicPr>
+                        <pic:blipFill>
+                          <a:blip r:embed="rId17"/>
+                          <a:stretch>
+                            <a:fillRect/>
+                          </a:stretch>
+                        </pic:blipFill>
+                        <pic:spPr>
+                          <a:xfrm>
+                            <a:off x="0" y="0"/>
+                            <a:ext cx="1857634" cy="876422"/>
+                          </a:xfrm>
+                          <a:prstGeom prst="rect">
+                            <a:avLst/>
+                          </a:prstGeom>
+                        </pic:spPr>
+                      </pic:pic>
+                    </a:graphicData>
+                  </a:graphic>
+                </wp:inline>
+              </w:drawing>
+            </w:r>
+          </w:p>
+        </w:tc>
+      </w:tr>
+      <w:tr>
+        <w:tc>
+          <w:tcPr>
+            <w:tcW w:w="846" w:type="dxa"/>
+          </w:tcPr>
+          <w:p>
+            <w:pPr>
+              <w:rPr>
+                <w:lang w:val="en-US"/>
+              </w:rPr>
+            </w:pPr>
+            <w:r>
+              <w:rPr>
+                <w:lang w:val="en-US"/>
+              </w:rPr>
+              <w:t>12</w:t>
+            </w:r>
+          </w:p>
+        </w:tc>
+        <w:tc>
+          <w:tcPr>
+            <w:tcW w:w="4394" w:type="dxa"/>
+          </w:tcPr>
+          <w:p>
+            <w:pPr>
+              <w:rPr>
+                <w:lang w:val="en-US"/>
+              </w:rPr>
+            </w:pPr>
+            <w:r>
               <w:t>Statewide Insurance Company Limited</w:t>
             </w:r>
           </w:p>
@@ -587,6 +1137,7 @@
             </w:pPr>
             <w:r>
               <w:rPr>
+                <w:noProof/>
                 <w:lang w:val="en-US"/>
               </w:rPr>
               <w:drawing>
@@ -605,7 +1156,7 @@
                           <pic:cNvPicPr/>
                         </pic:nvPicPr>
                         <pic:blipFill>
-                          <a:blip r:embed="rId12"/>
+                          <a:blip r:embed="rId18"/>
                           <a:stretch>
                             <a:fillRect/>
                           </a:stretch>
@@ -643,7 +1194,7 @@
               <w:rPr>
                 <w:lang w:val="en-US"/>
               </w:rPr>
-              <w:t>7</w:t>
+              <w:t>13</w:t>
             </w:r>
           </w:p>
         </w:tc>
@@ -674,6 +1225,7 @@
             </w:pPr>
             <w:r>
               <w:rPr>
+                <w:noProof/>
                 <w:lang w:val="en-US"/>
               </w:rPr>
               <w:drawing>
@@ -692,7 +1244,7 @@
                           <pic:cNvPicPr/>
                         </pic:nvPicPr>
                         <pic:blipFill>
-                          <a:blip r:embed="rId13"/>
+                          <a:blip r:embed="rId19"/>
                           <a:stretch>
                             <a:fillRect/>
                           </a:stretch>
@@ -730,7 +1282,7 @@
               <w:rPr>
                 <w:lang w:val="en-US"/>
               </w:rPr>
-              <w:t>8</w:t>
+              <w:t>14</w:t>
             </w:r>
           </w:p>
         </w:tc>
@@ -761,6 +1313,7 @@
             </w:pPr>
             <w:r>
               <w:rPr>
+                <w:noProof/>
                 <w:lang w:val="en-US"/>
               </w:rPr>
               <w:drawing>
@@ -779,7 +1332,7 @@
                           <pic:cNvPicPr/>
                         </pic:nvPicPr>
                         <pic:blipFill rotWithShape="1">
-                          <a:blip r:embed="rId14"/>
+                          <a:blip r:embed="rId20"/>
                           <a:srcRect l="20000" t="22222" r="21379" b="22222"/>
                           <a:stretch/>
                         </pic:blipFill>
@@ -831,8 +1384,7 @@
               <w:rPr>
                 <w:lang w:val="en-US"/>
               </w:rPr>
-              <w:lastRenderedPageBreak/>
-              <w:t>9</w:t>
+              <w:t>15</w:t>
             </w:r>
           </w:p>
         </w:tc>
@@ -863,6 +1415,7 @@
             </w:pPr>
             <w:r>
               <w:rPr>
+                <w:noProof/>
                 <w:lang w:val="en-US"/>
               </w:rPr>
               <w:drawing>
@@ -881,7 +1434,7 @@
                           <pic:cNvPicPr/>
                         </pic:nvPicPr>
                         <pic:blipFill rotWithShape="1">
-                          <a:blip r:embed="rId15"/>
+                          <a:blip r:embed="rId21"/>
                           <a:srcRect l="4296" r="4294" b="4861"/>
                           <a:stretch/>
                         </pic:blipFill>
@@ -926,7 +1479,7 @@
               <w:rPr>
                 <w:lang w:val="en-US"/>
               </w:rPr>
-              <w:t>10</w:t>
+              <w:t>16</w:t>
             </w:r>
           </w:p>
         </w:tc>
@@ -957,6 +1510,7 @@
             </w:pPr>
             <w:r>
               <w:rPr>
+                <w:noProof/>
                 <w:lang w:val="en-US"/>
               </w:rPr>
               <w:drawing>
@@ -975,7 +1529,7 @@
                           <pic:cNvPicPr/>
                         </pic:nvPicPr>
                         <pic:blipFill>
-                          <a:blip r:embed="rId16"/>
+                          <a:blip r:embed="rId22"/>
                           <a:stretch>
                             <a:fillRect/>
                           </a:stretch>
@@ -1013,7 +1567,7 @@
               <w:rPr>
                 <w:lang w:val="en-US"/>
               </w:rPr>
-              <w:t>11</w:t>
+              <w:t>17</w:t>
             </w:r>
           </w:p>
         </w:tc>
@@ -1044,6 +1598,7 @@
             </w:pPr>
             <w:r>
               <w:rPr>
+                <w:noProof/>
                 <w:lang w:val="en-US"/>
               </w:rPr>
               <w:drawing>
@@ -1062,7 +1617,7 @@
                           <pic:cNvPicPr/>
                         </pic:nvPicPr>
                         <pic:blipFill>
-                          <a:blip r:embed="rId17"/>
+                          <a:blip r:embed="rId23"/>
                           <a:stretch>
                             <a:fillRect/>
                           </a:stretch>
@@ -1096,30 +1651,6 @@
     </w:p>
     <w:p>
       <w:pPr>
-        <w:ind w:left="720" w:hanging="360"/>
-        <w:rPr>
-          <w:lang w:val="en-US"/>
-        </w:rPr>
-      </w:pPr>
-    </w:p>
-    <w:p>
-      <w:pPr>
-        <w:ind w:left="720" w:hanging="360"/>
-        <w:rPr>
-          <w:lang w:val="en-US"/>
-        </w:rPr>
-      </w:pPr>
-    </w:p>
-    <w:p>
-      <w:pPr>
-        <w:ind w:left="720" w:hanging="360"/>
-        <w:rPr>
-          <w:lang w:val="en-US"/>
-        </w:rPr>
-      </w:pPr>
-    </w:p>
-    <w:p>
-      <w:pPr>
         <w:rPr>
           <w:lang w:val="en-US"/>
         </w:rPr>
@@ -1188,6 +1719,92 @@
 <file path=word/numbering.xml><?xml version="1.0" encoding="utf-8"?>
 <w:numbering xmlns:wpc="http://schemas.microsoft.com/office/word/2010/wordprocessingCanvas" xmlns:cx="http://schemas.microsoft.com/office/drawing/2014/chartex" xmlns:cx1="http://schemas.microsoft.com/office/drawing/2015/9/8/chartex" xmlns:cx2="http://schemas.microsoft.com/office/drawing/2015/10/21/chartex" xmlns:cx3="http://schemas.microsoft.com/office/drawing/2016/5/9/chartex" xmlns:cx4="http://schemas.microsoft.com/office/drawing/2016/5/10/chartex" xmlns:cx5="http://schemas.microsoft.com/office/drawing/2016/5/11/chartex" xmlns:cx6="http://schemas.microsoft.com/office/drawing/2016/5/12/chartex" xmlns:cx7="http://schemas.microsoft.com/office/drawing/2016/5/13/chartex" xmlns:cx8="http://schemas.microsoft.com/office/drawing/2016/5/14/chartex" xmlns:mc="http://schemas.openxmlformats.org/markup-compatibility/2006" xmlns:aink="http://schemas.microsoft.com/office/drawing/2016/ink" xmlns:am3d="http://schemas.microsoft.com/office/drawing/2017/model3d" xmlns:o="urn:schemas-microsoft-com:office:office" xmlns:oel="http://schemas.microsoft.com/office/2019/extlst" xmlns:r="http://schemas.openxmlformats.org/officeDocument/2006/relationships" xmlns:m="http://schemas.openxmlformats.org/officeDocument/2006/math" xmlns:v="urn:schemas-microsoft-com:vml" xmlns:wp14="http://schemas.microsoft.com/office/word/2010/wordprocessingDrawing" xmlns:wp="http://schemas.openxmlformats.org/drawingml/2006/wordprocessingDrawing" xmlns:w10="urn:schemas-microsoft-com:office:word" xmlns:w="http://schemas.openxmlformats.org/wordprocessingml/2006/main" xmlns:w14="http://schemas.microsoft.com/office/word/2010/wordml" xmlns:w15="http://schemas.microsoft.com/office/word/2012/wordml" xmlns:w16cex="http://schemas.microsoft.com/office/word/2018/wordml/cex" xmlns:w16cid="http://schemas.microsoft.com/office/word/2016/wordml/cid" xmlns:w16="http://schemas.microsoft.com/office/word/2018/wordml" xmlns:w16du="http://schemas.microsoft.com/office/word/2023/wordml/word16du" xmlns:w16sdtdh="http://schemas.microsoft.com/office/word/2020/wordml/sdtdatahash" xmlns:w16se="http://schemas.microsoft.com/office/word/2015/wordml/symex" xmlns:wpg="http://schemas.microsoft.com/office/word/2010/wordprocessingGroup" xmlns:wpi="http://schemas.microsoft.com/office/word/2010/wordprocessingInk" xmlns:wne="http://schemas.microsoft.com/office/word/2006/wordml" xmlns:wps="http://schemas.microsoft.com/office/word/2010/wordprocessingShape" mc:Ignorable="w14 w15 w16se w16cid w16 w16cex w16sdtdh w16du wp14">
   <w:abstractNum w:abstractNumId="0" w15:restartNumberingAfterBreak="0">
+    <w:nsid w:val="054F5EA2"/>
+    <w:multiLevelType w:val="hybridMultilevel"/>
+    <w:tmpl w:val="765E6F60"/>
+    <w:lvl w:ilvl="0" w:tplc="1000000F">
+      <w:start w:val="1"/>
+      <w:numFmt w:val="decimal"/>
+      <w:lvlText w:val="%1."/>
+      <w:lvlJc w:val="left"/>
+      <w:pPr>
+        <w:ind w:left="720" w:hanging="360"/>
+      </w:pPr>
+    </w:lvl>
+    <w:lvl w:ilvl="1" w:tplc="10000019" w:tentative="1">
+      <w:start w:val="1"/>
+      <w:numFmt w:val="lowerLetter"/>
+      <w:lvlText w:val="%2."/>
+      <w:lvlJc w:val="left"/>
+      <w:pPr>
+        <w:ind w:left="1440" w:hanging="360"/>
+      </w:pPr>
+    </w:lvl>
+    <w:lvl w:ilvl="2" w:tplc="1000001B" w:tentative="1">
+      <w:start w:val="1"/>
+      <w:numFmt w:val="lowerRoman"/>
+      <w:lvlText w:val="%3."/>
+      <w:lvlJc w:val="right"/>
+      <w:pPr>
+        <w:ind w:left="2160" w:hanging="180"/>
+      </w:pPr>
+    </w:lvl>
+    <w:lvl w:ilvl="3" w:tplc="1000000F" w:tentative="1">
+      <w:start w:val="1"/>
+      <w:numFmt w:val="decimal"/>
+      <w:lvlText w:val="%4."/>
+      <w:lvlJc w:val="left"/>
+      <w:pPr>
+        <w:ind w:left="2880" w:hanging="360"/>
+      </w:pPr>
+    </w:lvl>
+    <w:lvl w:ilvl="4" w:tplc="10000019" w:tentative="1">
+      <w:start w:val="1"/>
+      <w:numFmt w:val="lowerLetter"/>
+      <w:lvlText w:val="%5."/>
+      <w:lvlJc w:val="left"/>
+      <w:pPr>
+        <w:ind w:left="3600" w:hanging="360"/>
+      </w:pPr>
+    </w:lvl>
+    <w:lvl w:ilvl="5" w:tplc="1000001B" w:tentative="1">
+      <w:start w:val="1"/>
+      <w:numFmt w:val="lowerRoman"/>
+      <w:lvlText w:val="%6."/>
+      <w:lvlJc w:val="right"/>
+      <w:pPr>
+        <w:ind w:left="4320" w:hanging="180"/>
+      </w:pPr>
+    </w:lvl>
+    <w:lvl w:ilvl="6" w:tplc="1000000F" w:tentative="1">
+      <w:start w:val="1"/>
+      <w:numFmt w:val="decimal"/>
+      <w:lvlText w:val="%7."/>
+      <w:lvlJc w:val="left"/>
+      <w:pPr>
+        <w:ind w:left="5040" w:hanging="360"/>
+      </w:pPr>
+    </w:lvl>
+    <w:lvl w:ilvl="7" w:tplc="10000019" w:tentative="1">
+      <w:start w:val="1"/>
+      <w:numFmt w:val="lowerLetter"/>
+      <w:lvlText w:val="%8."/>
+      <w:lvlJc w:val="left"/>
+      <w:pPr>
+        <w:ind w:left="5760" w:hanging="360"/>
+      </w:pPr>
+    </w:lvl>
+    <w:lvl w:ilvl="8" w:tplc="1000001B" w:tentative="1">
+      <w:start w:val="1"/>
+      <w:numFmt w:val="lowerRoman"/>
+      <w:lvlText w:val="%9."/>
+      <w:lvlJc w:val="right"/>
+      <w:pPr>
+        <w:ind w:left="6480" w:hanging="180"/>
+      </w:pPr>
+    </w:lvl>
+  </w:abstractNum>
+  <w:abstractNum w:abstractNumId="1" w15:restartNumberingAfterBreak="0">
     <w:nsid w:val="1BA95AAA"/>
     <w:multiLevelType w:val="hybridMultilevel"/>
     <w:tmpl w:val="A876240E"/>
@@ -1276,7 +1893,7 @@
       </w:pPr>
     </w:lvl>
   </w:abstractNum>
-  <w:abstractNum w:abstractNumId="1" w15:restartNumberingAfterBreak="0">
+  <w:abstractNum w:abstractNumId="2" w15:restartNumberingAfterBreak="0">
     <w:nsid w:val="31CB02FC"/>
     <w:multiLevelType w:val="hybridMultilevel"/>
     <w:tmpl w:val="B462B286"/>
@@ -1366,10 +1983,13 @@
     </w:lvl>
   </w:abstractNum>
   <w:num w:numId="1" w16cid:durableId="1002783106">
-    <w:abstractNumId w:val="0"/>
+    <w:abstractNumId w:val="1"/>
   </w:num>
   <w:num w:numId="2" w16cid:durableId="919562189">
-    <w:abstractNumId w:val="1"/>
+    <w:abstractNumId w:val="2"/>
+  </w:num>
+  <w:num w:numId="3" w16cid:durableId="985549608">
+    <w:abstractNumId w:val="0"/>
   </w:num>
 </w:numbering>
 </file>

</xml_diff>